<commit_message>
soliucion solicitudes views buscar
</commit_message>
<xml_diff>
--- a/plataformaCentroDeConciliacion/Backend/Document Generation/resultado/resultado.docx
+++ b/plataformaCentroDeConciliacion/Backend/Document Generation/resultado/resultado.docx
@@ -161,7 +161,7 @@
           <w:szCs w:val="22"/>
           <w:lang w:eastAsia="es-ES"/>
         </w:rPr>
-        <w:t xml:space="preserve">Luz Helena</w:t>
+        <w:t xml:space="preserve">Maria Luisa Bogata Rios</w:t>
       </w:r>
       <w:proofErr w:type="spellStart"/>
       <w:proofErr w:type="gramEnd"/>
@@ -251,7 +251,7 @@
           <w:szCs w:val="22"/>
           <w:lang w:eastAsia="es-ES"/>
         </w:rPr>
-        <w:t xml:space="preserve">1234</w:t>
+        <w:t xml:space="preserve">123456</w:t>
       </w:r>
       <w:proofErr w:type="spellStart"/>
       <w:r>
@@ -400,7 +400,7 @@
           <w:szCs w:val="22"/>
           <w:lang w:eastAsia="es-ES"/>
         </w:rPr>
-        <w:t xml:space="preserve">Kevin Andres Urrego</w:t>
+        <w:t xml:space="preserve">Maria del Carmen Ruiz C</w:t>
       </w:r>
       <w:proofErr w:type="spellStart"/>
       <w:proofErr w:type="gramEnd"/>
@@ -488,7 +488,7 @@
           <w:szCs w:val="22"/>
           <w:lang w:eastAsia="es-ES"/>
         </w:rPr>
-        <w:t xml:space="preserve">12345</w:t>
+        <w:t xml:space="preserve">123456789</w:t>
       </w:r>
       <w:proofErr w:type="spellStart"/>
       <w:r>
@@ -633,7 +633,7 @@
           <w:szCs w:val="22"/>
           <w:lang w:eastAsia="es-ES"/>
         </w:rPr>
-        <w:t xml:space="preserve">Luz Helena</w:t>
+        <w:t xml:space="preserve">Maria Luisa Bogata Rios</w:t>
       </w:r>
       <w:proofErr w:type="spellStart"/>
       <w:r>
@@ -712,7 +712,7 @@
           <w:szCs w:val="22"/>
           <w:lang w:eastAsia="es-ES"/>
         </w:rPr>
-        <w:t xml:space="preserve">1234</w:t>
+        <w:t xml:space="preserve">123456</w:t>
       </w:r>
       <w:proofErr w:type="spellStart"/>
       <w:r>
@@ -821,7 +821,7 @@
           <w:szCs w:val="22"/>
           <w:lang w:eastAsia="es-ES"/>
         </w:rPr>
-        <w:t xml:space="preserve">Kevin Andres Urrego</w:t>
+        <w:t xml:space="preserve">Maria del Carmen Ruiz C</w:t>
       </w:r>
       <w:proofErr w:type="spellStart"/>
       <w:r>
@@ -900,7 +900,7 @@
           <w:szCs w:val="22"/>
           <w:lang w:eastAsia="es-ES"/>
         </w:rPr>
-        <w:t xml:space="preserve">12345</w:t>
+        <w:t xml:space="preserve">123456789</w:t>
       </w:r>
       <w:proofErr w:type="spellStart"/>
       <w:r>
@@ -1129,7 +1129,7 @@
           <w:szCs w:val="22"/>
           <w:lang w:eastAsia="es-ES"/>
         </w:rPr>
-        <w:t xml:space="preserve">Luz Helena</w:t>
+        <w:t xml:space="preserve">Maria Luisa Bogata Rios</w:t>
       </w:r>
       <w:proofErr w:type="spellStart"/>
       <w:r>
@@ -1215,7 +1215,7 @@
           <w:szCs w:val="22"/>
           <w:lang w:eastAsia="es-ES"/>
         </w:rPr>
-        <w:t xml:space="preserve">1234</w:t>
+        <w:t xml:space="preserve">123456</w:t>
       </w:r>
       <w:proofErr w:type="spellStart"/>
       <w:r>
@@ -1315,7 +1315,7 @@
           <w:szCs w:val="22"/>
           <w:lang w:eastAsia="es-ES"/>
         </w:rPr>
-        <w:t xml:space="preserve">Verbenal</w:t>
+        <w:t xml:space="preserve">Las Nieves</w:t>
       </w:r>
       <w:proofErr w:type="spellStart"/>
       <w:r>
@@ -1381,7 +1381,7 @@
           <w:szCs w:val="22"/>
           <w:lang w:eastAsia="es-ES"/>
         </w:rPr>
-        <w:t xml:space="preserve">Usaquen</w:t>
+        <w:t xml:space="preserve">Santa Fe</w:t>
       </w:r>
       <w:proofErr w:type="spellStart"/>
       <w:r>
@@ -1451,7 +1451,7 @@
           <w:szCs w:val="22"/>
           <w:lang w:eastAsia="es-ES"/>
         </w:rPr>
-        <w:t xml:space="preserve">31442169</w:t>
+        <w:t xml:space="preserve">12378</w:t>
       </w:r>
       <w:proofErr w:type="spellStart"/>
       <w:r>
@@ -1537,7 +1537,7 @@
           <w:szCs w:val="22"/>
           <w:lang w:eastAsia="es-ES"/>
         </w:rPr>
-        <w:t xml:space="preserve">helen@ugc.edu.co</w:t>
+        <w:t xml:space="preserve">ro@ugc.edu.co</w:t>
       </w:r>
       <w:proofErr w:type="spellStart"/>
       <w:r>
@@ -1674,7 +1674,7 @@
           <w:szCs w:val="22"/>
           <w:lang w:val="es-ES_tradnl" w:eastAsia="es-ES"/>
         </w:rPr>
-        <w:t xml:space="preserve">Kevin Andres Urrego</w:t>
+        <w:t xml:space="preserve">Maria del Carmen Ruiz C</w:t>
       </w:r>
       <w:proofErr w:type="spellStart"/>
       <w:proofErr w:type="gramEnd"/>
@@ -1769,7 +1769,7 @@
           <w:szCs w:val="22"/>
           <w:lang w:val="es-ES_tradnl" w:eastAsia="es-ES"/>
         </w:rPr>
-        <w:t xml:space="preserve">12345</w:t>
+        <w:t xml:space="preserve">123456789</w:t>
       </w:r>
       <w:proofErr w:type="spellStart"/>
       <w:r>
@@ -2065,7 +2065,7 @@
           <w:szCs w:val="22"/>
           <w:lang w:val="es-ES_tradnl" w:eastAsia="es-ES"/>
         </w:rPr>
-        <w:t xml:space="preserve">31247289</w:t>
+        <w:t xml:space="preserve">123657657</w:t>
       </w:r>
       <w:proofErr w:type="spellStart"/>
       <w:r>
@@ -2145,7 +2145,7 @@
           <w:szCs w:val="22"/>
           <w:lang w:val="es-ES_tradnl" w:eastAsia="es-ES"/>
         </w:rPr>
-        <w:t xml:space="preserve">kevin@ugc.edu.co</w:t>
+        <w:t xml:space="preserve">carmen@ugc.edu.co</w:t>
       </w:r>
       <w:proofErr w:type="spellStart"/>
       <w:r>
@@ -2284,7 +2284,7 @@
           <w:szCs w:val="22"/>
           <w:lang w:val="es-ES_tradnl" w:eastAsia="es-ES"/>
         </w:rPr>
-        <w:t xml:space="preserve">Maria Luisa Bogata Rios</w:t>
+        <w:t xml:space="preserve">Jairo Miller Palacio</w:t>
       </w:r>
       <w:proofErr w:type="spellStart"/>
       <w:r>
@@ -2396,7 +2396,7 @@
           <w:szCs w:val="22"/>
           <w:lang w:val="es-ES_tradnl" w:eastAsia="es-ES"/>
         </w:rPr>
-        <w:t xml:space="preserve">123456</w:t>
+        <w:t xml:space="preserve">1013689035</w:t>
       </w:r>
       <w:proofErr w:type="spellStart"/>
       <w:r>
@@ -2893,7 +2893,7 @@
           <w:snapToGrid w:val="0"/>
           <w:lang w:val="es-ES_tradnl" w:eastAsia="es-ES"/>
         </w:rPr>
-        <w:t xml:space="preserve">Maria Luisa Bogata Rios</w:t>
+        <w:t xml:space="preserve">Jairo Miller Palacio</w:t>
       </w:r>
       <w:proofErr w:type="spellStart"/>
       <w:r>
@@ -2945,7 +2945,7 @@
           <w:snapToGrid w:val="0"/>
           <w:lang w:val="es-ES_tradnl" w:eastAsia="es-ES"/>
         </w:rPr>
-        <w:t xml:space="preserve">123456</w:t>
+        <w:t xml:space="preserve">1013689035</w:t>
       </w:r>
       <w:proofErr w:type="spellStart"/>
       <w:r>
@@ -3088,7 +3088,7 @@
           <w:szCs w:val="22"/>
           <w:lang w:val="es-ES_tradnl" w:eastAsia="es-ES"/>
         </w:rPr>
-        <w:t xml:space="preserve">Rafael Perez</w:t>
+        <w:t xml:space="preserve">Kevin Andres Urrego</w:t>
       </w:r>
       <w:proofErr w:type="spellStart"/>
       <w:r>

</xml_diff>